<commit_message>
adding Max Number, editing word documentation
</commit_message>
<xml_diff>
--- a/CONTROL FLOW (ADVANCED)/Python Code Challenges Control Flow (Advanced).docx
+++ b/CONTROL FLOW (ADVANCED)/Python Code Challenges Control Flow (Advanced).docx
@@ -3887,8 +3887,19 @@
           <w:color w:val="B3CCFF"/>
           <w:lang w:val="en-US"/>
         </w:rPr>
-        <w:t>def movie_review</w:t>
-      </w:r>
+        <w:t xml:space="preserve">def </w:t>
+      </w:r>
+      <w:proofErr w:type="spellStart"/>
+      <w:r>
+        <w:rPr>
+          <w:rStyle w:val="mtk12"/>
+          <w:rFonts w:ascii="Ubuntu Mono" w:hAnsi="Ubuntu Mono"/>
+          <w:color w:val="B3CCFF"/>
+          <w:lang w:val="en-US"/>
+        </w:rPr>
+        <w:t>movie_review</w:t>
+      </w:r>
+      <w:proofErr w:type="spellEnd"/>
       <w:r>
         <w:rPr>
           <w:rStyle w:val="mtk1"/>
@@ -4285,6 +4296,7 @@
         </w:rPr>
         <w:t>, </w:t>
       </w:r>
+      <w:proofErr w:type="spellStart"/>
       <w:r>
         <w:rPr>
           <w:rStyle w:val="HTML1"/>
@@ -4296,6 +4308,7 @@
         </w:rPr>
         <w:t>elif</w:t>
       </w:r>
+      <w:proofErr w:type="spellEnd"/>
       <w:r>
         <w:rPr>
           <w:rFonts w:ascii="Segoe UI" w:hAnsi="Segoe UI" w:cs="Segoe UI"/>
@@ -4327,6 +4340,691 @@
     <w:p>
       <w:pPr>
         <w:jc w:val="both"/>
+        <w:rPr>
+          <w:lang w:val="en-US"/>
+        </w:rPr>
+      </w:pPr>
+    </w:p>
+    <w:p>
+      <w:pPr>
+        <w:pStyle w:val="3"/>
+        <w:shd w:val="clear" w:color="auto" w:fill="10162F"/>
+        <w:rPr>
+          <w:rFonts w:ascii="Segoe UI" w:hAnsi="Segoe UI" w:cs="Segoe UI"/>
+          <w:color w:val="FFFFFF"/>
+          <w:lang w:val="en-US"/>
+        </w:rPr>
+      </w:pPr>
+      <w:r>
+        <w:rPr>
+          <w:rFonts w:ascii="Segoe UI" w:hAnsi="Segoe UI" w:cs="Segoe UI"/>
+          <w:color w:val="FFFFFF"/>
+          <w:lang w:val="en-US"/>
+        </w:rPr>
+        <w:t>5. Max Number</w:t>
+      </w:r>
+    </w:p>
+    <w:p>
+      <w:pPr>
+        <w:pStyle w:val="p1qg33igem5pagn4kpmirjw"/>
+        <w:shd w:val="clear" w:color="auto" w:fill="10162F"/>
+        <w:spacing w:before="0" w:beforeAutospacing="0"/>
+        <w:rPr>
+          <w:rFonts w:ascii="Segoe UI" w:hAnsi="Segoe UI" w:cs="Segoe UI"/>
+          <w:color w:val="FFFFFF"/>
+        </w:rPr>
+      </w:pPr>
+      <w:r>
+        <w:rPr>
+          <w:rFonts w:ascii="Segoe UI" w:hAnsi="Segoe UI" w:cs="Segoe UI"/>
+          <w:color w:val="FFFFFF"/>
+          <w:lang w:val="en-US"/>
+        </w:rPr>
+        <w:t xml:space="preserve">For the final challenge, we are going to select which number from three input values is the greatest using conditional statements. To do this, we need to check the different combinations of values to see which number is greater than the other two. </w:t>
+      </w:r>
+      <w:proofErr w:type="spellStart"/>
+      <w:r>
+        <w:rPr>
+          <w:rFonts w:ascii="Segoe UI" w:hAnsi="Segoe UI" w:cs="Segoe UI"/>
+          <w:color w:val="FFFFFF"/>
+        </w:rPr>
+        <w:t>Here</w:t>
+      </w:r>
+      <w:proofErr w:type="spellEnd"/>
+      <w:r>
+        <w:rPr>
+          <w:rFonts w:ascii="Segoe UI" w:hAnsi="Segoe UI" w:cs="Segoe UI"/>
+          <w:color w:val="FFFFFF"/>
+        </w:rPr>
+        <w:t xml:space="preserve"> </w:t>
+      </w:r>
+      <w:proofErr w:type="spellStart"/>
+      <w:r>
+        <w:rPr>
+          <w:rFonts w:ascii="Segoe UI" w:hAnsi="Segoe UI" w:cs="Segoe UI"/>
+          <w:color w:val="FFFFFF"/>
+        </w:rPr>
+        <w:t>is</w:t>
+      </w:r>
+      <w:proofErr w:type="spellEnd"/>
+      <w:r>
+        <w:rPr>
+          <w:rFonts w:ascii="Segoe UI" w:hAnsi="Segoe UI" w:cs="Segoe UI"/>
+          <w:color w:val="FFFFFF"/>
+        </w:rPr>
+        <w:t xml:space="preserve"> </w:t>
+      </w:r>
+      <w:proofErr w:type="spellStart"/>
+      <w:r>
+        <w:rPr>
+          <w:rFonts w:ascii="Segoe UI" w:hAnsi="Segoe UI" w:cs="Segoe UI"/>
+          <w:color w:val="FFFFFF"/>
+        </w:rPr>
+        <w:t>what</w:t>
+      </w:r>
+      <w:proofErr w:type="spellEnd"/>
+      <w:r>
+        <w:rPr>
+          <w:rFonts w:ascii="Segoe UI" w:hAnsi="Segoe UI" w:cs="Segoe UI"/>
+          <w:color w:val="FFFFFF"/>
+        </w:rPr>
+        <w:t xml:space="preserve"> </w:t>
+      </w:r>
+      <w:proofErr w:type="spellStart"/>
+      <w:r>
+        <w:rPr>
+          <w:rFonts w:ascii="Segoe UI" w:hAnsi="Segoe UI" w:cs="Segoe UI"/>
+          <w:color w:val="FFFFFF"/>
+        </w:rPr>
+        <w:t>we</w:t>
+      </w:r>
+      <w:proofErr w:type="spellEnd"/>
+      <w:r>
+        <w:rPr>
+          <w:rFonts w:ascii="Segoe UI" w:hAnsi="Segoe UI" w:cs="Segoe UI"/>
+          <w:color w:val="FFFFFF"/>
+        </w:rPr>
+        <w:t xml:space="preserve"> </w:t>
+      </w:r>
+      <w:proofErr w:type="spellStart"/>
+      <w:r>
+        <w:rPr>
+          <w:rFonts w:ascii="Segoe UI" w:hAnsi="Segoe UI" w:cs="Segoe UI"/>
+          <w:color w:val="FFFFFF"/>
+        </w:rPr>
+        <w:t>need</w:t>
+      </w:r>
+      <w:proofErr w:type="spellEnd"/>
+      <w:r>
+        <w:rPr>
+          <w:rFonts w:ascii="Segoe UI" w:hAnsi="Segoe UI" w:cs="Segoe UI"/>
+          <w:color w:val="FFFFFF"/>
+        </w:rPr>
+        <w:t xml:space="preserve"> </w:t>
+      </w:r>
+      <w:proofErr w:type="spellStart"/>
+      <w:r>
+        <w:rPr>
+          <w:rFonts w:ascii="Segoe UI" w:hAnsi="Segoe UI" w:cs="Segoe UI"/>
+          <w:color w:val="FFFFFF"/>
+        </w:rPr>
+        <w:t>to</w:t>
+      </w:r>
+      <w:proofErr w:type="spellEnd"/>
+      <w:r>
+        <w:rPr>
+          <w:rFonts w:ascii="Segoe UI" w:hAnsi="Segoe UI" w:cs="Segoe UI"/>
+          <w:color w:val="FFFFFF"/>
+        </w:rPr>
+        <w:t xml:space="preserve"> </w:t>
+      </w:r>
+      <w:proofErr w:type="spellStart"/>
+      <w:r>
+        <w:rPr>
+          <w:rFonts w:ascii="Segoe UI" w:hAnsi="Segoe UI" w:cs="Segoe UI"/>
+          <w:color w:val="FFFFFF"/>
+        </w:rPr>
+        <w:t>do</w:t>
+      </w:r>
+      <w:proofErr w:type="spellEnd"/>
+      <w:r>
+        <w:rPr>
+          <w:rFonts w:ascii="Segoe UI" w:hAnsi="Segoe UI" w:cs="Segoe UI"/>
+          <w:color w:val="FFFFFF"/>
+        </w:rPr>
+        <w:t>:</w:t>
+      </w:r>
+    </w:p>
+    <w:p>
+      <w:pPr>
+        <w:pStyle w:val="li1kqbjwbwa3ze6v0bvxq9rx"/>
+        <w:numPr>
+          <w:ilvl w:val="0"/>
+          <w:numId w:val="11"/>
+        </w:numPr>
+        <w:shd w:val="clear" w:color="auto" w:fill="10162F"/>
+        <w:spacing w:before="0" w:after="0"/>
+        <w:rPr>
+          <w:rFonts w:ascii="Segoe UI" w:hAnsi="Segoe UI" w:cs="Segoe UI"/>
+          <w:color w:val="FFFFFF"/>
+          <w:lang w:val="en-US"/>
+        </w:rPr>
+      </w:pPr>
+      <w:r>
+        <w:rPr>
+          <w:rFonts w:ascii="Segoe UI" w:hAnsi="Segoe UI" w:cs="Segoe UI"/>
+          <w:color w:val="FFFFFF"/>
+          <w:lang w:val="en-US"/>
+        </w:rPr>
+        <w:t>Define a function that has three input parameters, </w:t>
+      </w:r>
+      <w:r>
+        <w:rPr>
+          <w:rStyle w:val="HTML1"/>
+          <w:rFonts w:ascii="Ubuntu Mono" w:hAnsi="Ubuntu Mono"/>
+          <w:b/>
+          <w:bCs/>
+          <w:color w:val="4FE0B0"/>
+          <w:lang w:val="en-US"/>
+        </w:rPr>
+        <w:t>num1</w:t>
+      </w:r>
+      <w:r>
+        <w:rPr>
+          <w:rFonts w:ascii="Segoe UI" w:hAnsi="Segoe UI" w:cs="Segoe UI"/>
+          <w:color w:val="FFFFFF"/>
+          <w:lang w:val="en-US"/>
+        </w:rPr>
+        <w:t>, </w:t>
+      </w:r>
+      <w:r>
+        <w:rPr>
+          <w:rStyle w:val="HTML1"/>
+          <w:rFonts w:ascii="Ubuntu Mono" w:hAnsi="Ubuntu Mono"/>
+          <w:b/>
+          <w:bCs/>
+          <w:color w:val="4FE0B0"/>
+          <w:lang w:val="en-US"/>
+        </w:rPr>
+        <w:t>num2</w:t>
+      </w:r>
+      <w:r>
+        <w:rPr>
+          <w:rFonts w:ascii="Segoe UI" w:hAnsi="Segoe UI" w:cs="Segoe UI"/>
+          <w:color w:val="FFFFFF"/>
+          <w:lang w:val="en-US"/>
+        </w:rPr>
+        <w:t>, and </w:t>
+      </w:r>
+      <w:r>
+        <w:rPr>
+          <w:rStyle w:val="HTML1"/>
+          <w:rFonts w:ascii="Ubuntu Mono" w:hAnsi="Ubuntu Mono"/>
+          <w:b/>
+          <w:bCs/>
+          <w:color w:val="4FE0B0"/>
+          <w:lang w:val="en-US"/>
+        </w:rPr>
+        <w:t>num3</w:t>
+      </w:r>
+    </w:p>
+    <w:p>
+      <w:pPr>
+        <w:pStyle w:val="li1kqbjwbwa3ze6v0bvxq9rx"/>
+        <w:numPr>
+          <w:ilvl w:val="0"/>
+          <w:numId w:val="11"/>
+        </w:numPr>
+        <w:shd w:val="clear" w:color="auto" w:fill="10162F"/>
+        <w:spacing w:before="0" w:after="0"/>
+        <w:rPr>
+          <w:rFonts w:ascii="Segoe UI" w:hAnsi="Segoe UI" w:cs="Segoe UI"/>
+          <w:color w:val="FFFFFF"/>
+          <w:lang w:val="en-US"/>
+        </w:rPr>
+      </w:pPr>
+      <w:r>
+        <w:rPr>
+          <w:rFonts w:ascii="Segoe UI" w:hAnsi="Segoe UI" w:cs="Segoe UI"/>
+          <w:color w:val="FFFFFF"/>
+          <w:lang w:val="en-US"/>
+        </w:rPr>
+        <w:t>Test if </w:t>
+      </w:r>
+      <w:r>
+        <w:rPr>
+          <w:rStyle w:val="HTML1"/>
+          <w:rFonts w:ascii="Ubuntu Mono" w:hAnsi="Ubuntu Mono"/>
+          <w:b/>
+          <w:bCs/>
+          <w:color w:val="4FE0B0"/>
+          <w:lang w:val="en-US"/>
+        </w:rPr>
+        <w:t>num1</w:t>
+      </w:r>
+      <w:r>
+        <w:rPr>
+          <w:rFonts w:ascii="Segoe UI" w:hAnsi="Segoe UI" w:cs="Segoe UI"/>
+          <w:color w:val="FFFFFF"/>
+          <w:lang w:val="en-US"/>
+        </w:rPr>
+        <w:t> is greater than the other two numbers</w:t>
+      </w:r>
+    </w:p>
+    <w:p>
+      <w:pPr>
+        <w:pStyle w:val="li1kqbjwbwa3ze6v0bvxq9rx"/>
+        <w:numPr>
+          <w:ilvl w:val="1"/>
+          <w:numId w:val="11"/>
+        </w:numPr>
+        <w:shd w:val="clear" w:color="auto" w:fill="10162F"/>
+        <w:spacing w:before="0" w:after="0" w:afterAutospacing="0"/>
+        <w:rPr>
+          <w:rFonts w:ascii="Segoe UI" w:hAnsi="Segoe UI" w:cs="Segoe UI"/>
+          <w:color w:val="FFFFFF"/>
+        </w:rPr>
+      </w:pPr>
+      <w:proofErr w:type="spellStart"/>
+      <w:r>
+        <w:rPr>
+          <w:rFonts w:ascii="Segoe UI" w:hAnsi="Segoe UI" w:cs="Segoe UI"/>
+          <w:color w:val="FFFFFF"/>
+        </w:rPr>
+        <w:t>If</w:t>
+      </w:r>
+      <w:proofErr w:type="spellEnd"/>
+      <w:r>
+        <w:rPr>
+          <w:rFonts w:ascii="Segoe UI" w:hAnsi="Segoe UI" w:cs="Segoe UI"/>
+          <w:color w:val="FFFFFF"/>
+        </w:rPr>
+        <w:t xml:space="preserve"> </w:t>
+      </w:r>
+      <w:proofErr w:type="spellStart"/>
+      <w:r>
+        <w:rPr>
+          <w:rFonts w:ascii="Segoe UI" w:hAnsi="Segoe UI" w:cs="Segoe UI"/>
+          <w:color w:val="FFFFFF"/>
+        </w:rPr>
+        <w:t>so</w:t>
+      </w:r>
+      <w:proofErr w:type="spellEnd"/>
+      <w:r>
+        <w:rPr>
+          <w:rFonts w:ascii="Segoe UI" w:hAnsi="Segoe UI" w:cs="Segoe UI"/>
+          <w:color w:val="FFFFFF"/>
+        </w:rPr>
+        <w:t xml:space="preserve">, </w:t>
+      </w:r>
+      <w:proofErr w:type="spellStart"/>
+      <w:r>
+        <w:rPr>
+          <w:rFonts w:ascii="Segoe UI" w:hAnsi="Segoe UI" w:cs="Segoe UI"/>
+          <w:color w:val="FFFFFF"/>
+        </w:rPr>
+        <w:t>return</w:t>
+      </w:r>
+      <w:proofErr w:type="spellEnd"/>
+      <w:r>
+        <w:rPr>
+          <w:rFonts w:ascii="Segoe UI" w:hAnsi="Segoe UI" w:cs="Segoe UI"/>
+          <w:color w:val="FFFFFF"/>
+        </w:rPr>
+        <w:t> </w:t>
+      </w:r>
+      <w:r>
+        <w:rPr>
+          <w:rStyle w:val="HTML1"/>
+          <w:rFonts w:ascii="Ubuntu Mono" w:hAnsi="Ubuntu Mono"/>
+          <w:b/>
+          <w:bCs/>
+          <w:color w:val="4FE0B0"/>
+        </w:rPr>
+        <w:t>num1</w:t>
+      </w:r>
+    </w:p>
+    <w:p>
+      <w:pPr>
+        <w:pStyle w:val="li1kqbjwbwa3ze6v0bvxq9rx"/>
+        <w:numPr>
+          <w:ilvl w:val="0"/>
+          <w:numId w:val="11"/>
+        </w:numPr>
+        <w:shd w:val="clear" w:color="auto" w:fill="10162F"/>
+        <w:spacing w:before="0" w:after="0"/>
+        <w:rPr>
+          <w:rFonts w:ascii="Segoe UI" w:hAnsi="Segoe UI" w:cs="Segoe UI"/>
+          <w:color w:val="FFFFFF"/>
+          <w:lang w:val="en-US"/>
+        </w:rPr>
+      </w:pPr>
+      <w:r>
+        <w:rPr>
+          <w:rFonts w:ascii="Segoe UI" w:hAnsi="Segoe UI" w:cs="Segoe UI"/>
+          <w:color w:val="FFFFFF"/>
+          <w:lang w:val="en-US"/>
+        </w:rPr>
+        <w:t>Test if </w:t>
+      </w:r>
+      <w:r>
+        <w:rPr>
+          <w:rStyle w:val="HTML1"/>
+          <w:rFonts w:ascii="Ubuntu Mono" w:hAnsi="Ubuntu Mono"/>
+          <w:b/>
+          <w:bCs/>
+          <w:color w:val="4FE0B0"/>
+          <w:lang w:val="en-US"/>
+        </w:rPr>
+        <w:t>num2</w:t>
+      </w:r>
+      <w:r>
+        <w:rPr>
+          <w:rFonts w:ascii="Segoe UI" w:hAnsi="Segoe UI" w:cs="Segoe UI"/>
+          <w:color w:val="FFFFFF"/>
+          <w:lang w:val="en-US"/>
+        </w:rPr>
+        <w:t> is greater than the other two numbers</w:t>
+      </w:r>
+    </w:p>
+    <w:p>
+      <w:pPr>
+        <w:pStyle w:val="li1kqbjwbwa3ze6v0bvxq9rx"/>
+        <w:numPr>
+          <w:ilvl w:val="1"/>
+          <w:numId w:val="11"/>
+        </w:numPr>
+        <w:shd w:val="clear" w:color="auto" w:fill="10162F"/>
+        <w:spacing w:before="0" w:after="0" w:afterAutospacing="0"/>
+        <w:rPr>
+          <w:rFonts w:ascii="Segoe UI" w:hAnsi="Segoe UI" w:cs="Segoe UI"/>
+          <w:color w:val="FFFFFF"/>
+        </w:rPr>
+      </w:pPr>
+      <w:proofErr w:type="spellStart"/>
+      <w:r>
+        <w:rPr>
+          <w:rFonts w:ascii="Segoe UI" w:hAnsi="Segoe UI" w:cs="Segoe UI"/>
+          <w:color w:val="FFFFFF"/>
+        </w:rPr>
+        <w:t>If</w:t>
+      </w:r>
+      <w:proofErr w:type="spellEnd"/>
+      <w:r>
+        <w:rPr>
+          <w:rFonts w:ascii="Segoe UI" w:hAnsi="Segoe UI" w:cs="Segoe UI"/>
+          <w:color w:val="FFFFFF"/>
+        </w:rPr>
+        <w:t xml:space="preserve"> </w:t>
+      </w:r>
+      <w:proofErr w:type="spellStart"/>
+      <w:r>
+        <w:rPr>
+          <w:rFonts w:ascii="Segoe UI" w:hAnsi="Segoe UI" w:cs="Segoe UI"/>
+          <w:color w:val="FFFFFF"/>
+        </w:rPr>
+        <w:t>so</w:t>
+      </w:r>
+      <w:proofErr w:type="spellEnd"/>
+      <w:r>
+        <w:rPr>
+          <w:rFonts w:ascii="Segoe UI" w:hAnsi="Segoe UI" w:cs="Segoe UI"/>
+          <w:color w:val="FFFFFF"/>
+        </w:rPr>
+        <w:t xml:space="preserve">, </w:t>
+      </w:r>
+      <w:proofErr w:type="spellStart"/>
+      <w:r>
+        <w:rPr>
+          <w:rFonts w:ascii="Segoe UI" w:hAnsi="Segoe UI" w:cs="Segoe UI"/>
+          <w:color w:val="FFFFFF"/>
+        </w:rPr>
+        <w:t>return</w:t>
+      </w:r>
+      <w:proofErr w:type="spellEnd"/>
+      <w:r>
+        <w:rPr>
+          <w:rFonts w:ascii="Segoe UI" w:hAnsi="Segoe UI" w:cs="Segoe UI"/>
+          <w:color w:val="FFFFFF"/>
+        </w:rPr>
+        <w:t> </w:t>
+      </w:r>
+      <w:r>
+        <w:rPr>
+          <w:rStyle w:val="HTML1"/>
+          <w:rFonts w:ascii="Ubuntu Mono" w:hAnsi="Ubuntu Mono"/>
+          <w:b/>
+          <w:bCs/>
+          <w:color w:val="4FE0B0"/>
+        </w:rPr>
+        <w:t>num2</w:t>
+      </w:r>
+    </w:p>
+    <w:p>
+      <w:pPr>
+        <w:pStyle w:val="li1kqbjwbwa3ze6v0bvxq9rx"/>
+        <w:numPr>
+          <w:ilvl w:val="0"/>
+          <w:numId w:val="11"/>
+        </w:numPr>
+        <w:shd w:val="clear" w:color="auto" w:fill="10162F"/>
+        <w:spacing w:before="0" w:after="0"/>
+        <w:rPr>
+          <w:rFonts w:ascii="Segoe UI" w:hAnsi="Segoe UI" w:cs="Segoe UI"/>
+          <w:color w:val="FFFFFF"/>
+          <w:lang w:val="en-US"/>
+        </w:rPr>
+      </w:pPr>
+      <w:r>
+        <w:rPr>
+          <w:rFonts w:ascii="Segoe UI" w:hAnsi="Segoe UI" w:cs="Segoe UI"/>
+          <w:color w:val="FFFFFF"/>
+          <w:lang w:val="en-US"/>
+        </w:rPr>
+        <w:t>Test if </w:t>
+      </w:r>
+      <w:r>
+        <w:rPr>
+          <w:rStyle w:val="HTML1"/>
+          <w:rFonts w:ascii="Ubuntu Mono" w:hAnsi="Ubuntu Mono"/>
+          <w:b/>
+          <w:bCs/>
+          <w:color w:val="4FE0B0"/>
+          <w:lang w:val="en-US"/>
+        </w:rPr>
+        <w:t>num3</w:t>
+      </w:r>
+      <w:r>
+        <w:rPr>
+          <w:rFonts w:ascii="Segoe UI" w:hAnsi="Segoe UI" w:cs="Segoe UI"/>
+          <w:color w:val="FFFFFF"/>
+          <w:lang w:val="en-US"/>
+        </w:rPr>
+        <w:t> is greater than the other two numbers</w:t>
+      </w:r>
+    </w:p>
+    <w:p>
+      <w:pPr>
+        <w:pStyle w:val="li1kqbjwbwa3ze6v0bvxq9rx"/>
+        <w:numPr>
+          <w:ilvl w:val="1"/>
+          <w:numId w:val="11"/>
+        </w:numPr>
+        <w:shd w:val="clear" w:color="auto" w:fill="10162F"/>
+        <w:spacing w:before="0" w:after="0" w:afterAutospacing="0"/>
+        <w:rPr>
+          <w:rFonts w:ascii="Segoe UI" w:hAnsi="Segoe UI" w:cs="Segoe UI"/>
+          <w:color w:val="FFFFFF"/>
+        </w:rPr>
+      </w:pPr>
+      <w:proofErr w:type="spellStart"/>
+      <w:r>
+        <w:rPr>
+          <w:rFonts w:ascii="Segoe UI" w:hAnsi="Segoe UI" w:cs="Segoe UI"/>
+          <w:color w:val="FFFFFF"/>
+        </w:rPr>
+        <w:t>If</w:t>
+      </w:r>
+      <w:proofErr w:type="spellEnd"/>
+      <w:r>
+        <w:rPr>
+          <w:rFonts w:ascii="Segoe UI" w:hAnsi="Segoe UI" w:cs="Segoe UI"/>
+          <w:color w:val="FFFFFF"/>
+        </w:rPr>
+        <w:t xml:space="preserve"> </w:t>
+      </w:r>
+      <w:proofErr w:type="spellStart"/>
+      <w:r>
+        <w:rPr>
+          <w:rFonts w:ascii="Segoe UI" w:hAnsi="Segoe UI" w:cs="Segoe UI"/>
+          <w:color w:val="FFFFFF"/>
+        </w:rPr>
+        <w:t>so</w:t>
+      </w:r>
+      <w:proofErr w:type="spellEnd"/>
+      <w:r>
+        <w:rPr>
+          <w:rFonts w:ascii="Segoe UI" w:hAnsi="Segoe UI" w:cs="Segoe UI"/>
+          <w:color w:val="FFFFFF"/>
+        </w:rPr>
+        <w:t xml:space="preserve">, </w:t>
+      </w:r>
+      <w:proofErr w:type="spellStart"/>
+      <w:r>
+        <w:rPr>
+          <w:rFonts w:ascii="Segoe UI" w:hAnsi="Segoe UI" w:cs="Segoe UI"/>
+          <w:color w:val="FFFFFF"/>
+        </w:rPr>
+        <w:t>return</w:t>
+      </w:r>
+      <w:proofErr w:type="spellEnd"/>
+      <w:r>
+        <w:rPr>
+          <w:rFonts w:ascii="Segoe UI" w:hAnsi="Segoe UI" w:cs="Segoe UI"/>
+          <w:color w:val="FFFFFF"/>
+        </w:rPr>
+        <w:t> </w:t>
+      </w:r>
+      <w:r>
+        <w:rPr>
+          <w:rStyle w:val="HTML1"/>
+          <w:rFonts w:ascii="Ubuntu Mono" w:hAnsi="Ubuntu Mono"/>
+          <w:b/>
+          <w:bCs/>
+          <w:color w:val="4FE0B0"/>
+        </w:rPr>
+        <w:t>num3</w:t>
+      </w:r>
+    </w:p>
+    <w:p>
+      <w:pPr>
+        <w:pStyle w:val="li1kqbjwbwa3ze6v0bvxq9rx"/>
+        <w:numPr>
+          <w:ilvl w:val="0"/>
+          <w:numId w:val="11"/>
+        </w:numPr>
+        <w:shd w:val="clear" w:color="auto" w:fill="10162F"/>
+        <w:spacing w:before="0" w:after="0"/>
+        <w:rPr>
+          <w:rFonts w:ascii="Segoe UI" w:hAnsi="Segoe UI" w:cs="Segoe UI"/>
+          <w:color w:val="FFFFFF"/>
+          <w:lang w:val="en-US"/>
+        </w:rPr>
+      </w:pPr>
+      <w:r>
+        <w:rPr>
+          <w:rFonts w:ascii="Segoe UI" w:hAnsi="Segoe UI" w:cs="Segoe UI"/>
+          <w:color w:val="FFFFFF"/>
+          <w:lang w:val="en-US"/>
+        </w:rPr>
+        <w:t>If there was a tie between the two largest numbers, then return </w:t>
+      </w:r>
+      <w:r>
+        <w:rPr>
+          <w:rStyle w:val="HTML1"/>
+          <w:rFonts w:ascii="Ubuntu Mono" w:hAnsi="Ubuntu Mono"/>
+          <w:b/>
+          <w:bCs/>
+          <w:color w:val="4FE0B0"/>
+          <w:lang w:val="en-US"/>
+        </w:rPr>
+        <w:t>"It's a tie!"</w:t>
+      </w:r>
+    </w:p>
+    <w:p>
+      <w:pPr>
+        <w:jc w:val="both"/>
+        <w:rPr>
+          <w:lang w:val="en-US"/>
+        </w:rPr>
+      </w:pPr>
+    </w:p>
+    <w:p>
+      <w:pPr>
+        <w:jc w:val="center"/>
+        <w:rPr>
+          <w:lang w:val="en-US"/>
+        </w:rPr>
+      </w:pPr>
+      <w:r>
+        <w:rPr>
+          <w:noProof/>
+          <w:lang w:val="en-US"/>
+        </w:rPr>
+        <w:lastRenderedPageBreak/>
+        <w:drawing>
+          <wp:inline distT="0" distB="0" distL="0" distR="0" wp14:anchorId="5BF63300" wp14:editId="6B3C9D7E">
+            <wp:extent cx="5410200" cy="6019800"/>
+            <wp:effectExtent l="0" t="0" r="0" b="0"/>
+            <wp:docPr id="11" name="Рисунок 11"/>
+            <wp:cNvGraphicFramePr>
+              <a:graphicFrameLocks xmlns:a="http://schemas.openxmlformats.org/drawingml/2006/main" noChangeAspect="1"/>
+            </wp:cNvGraphicFramePr>
+            <a:graphic xmlns:a="http://schemas.openxmlformats.org/drawingml/2006/main">
+              <a:graphicData uri="http://schemas.openxmlformats.org/drawingml/2006/picture">
+                <pic:pic xmlns:pic="http://schemas.openxmlformats.org/drawingml/2006/picture">
+                  <pic:nvPicPr>
+                    <pic:cNvPr id="0" name="Picture 11"/>
+                    <pic:cNvPicPr>
+                      <a:picLocks noChangeAspect="1" noChangeArrowheads="1"/>
+                    </pic:cNvPicPr>
+                  </pic:nvPicPr>
+                  <pic:blipFill>
+                    <a:blip r:embed="rId10">
+                      <a:extLst>
+                        <a:ext uri="{28A0092B-C50C-407E-A947-70E740481C1C}">
+                          <a14:useLocalDpi xmlns:a14="http://schemas.microsoft.com/office/drawing/2010/main" val="0"/>
+                        </a:ext>
+                      </a:extLst>
+                    </a:blip>
+                    <a:srcRect/>
+                    <a:stretch>
+                      <a:fillRect/>
+                    </a:stretch>
+                  </pic:blipFill>
+                  <pic:spPr bwMode="auto">
+                    <a:xfrm>
+                      <a:off x="0" y="0"/>
+                      <a:ext cx="5410200" cy="6019800"/>
+                    </a:xfrm>
+                    <a:prstGeom prst="rect">
+                      <a:avLst/>
+                    </a:prstGeom>
+                    <a:noFill/>
+                    <a:ln>
+                      <a:noFill/>
+                    </a:ln>
+                  </pic:spPr>
+                </pic:pic>
+              </a:graphicData>
+            </a:graphic>
+          </wp:inline>
+        </w:drawing>
+      </w:r>
+    </w:p>
+    <w:p>
+      <w:pPr>
+        <w:jc w:val="center"/>
         <w:rPr>
           <w:lang w:val="en-US"/>
         </w:rPr>
@@ -5144,6 +5842,123 @@
     </w:lvl>
   </w:abstractNum>
   <w:abstractNum w:abstractNumId="7" w15:restartNumberingAfterBreak="0">
+    <w:nsid w:val="40D27581"/>
+    <w:multiLevelType w:val="multilevel"/>
+    <w:tmpl w:val="665C7346"/>
+    <w:lvl w:ilvl="0">
+      <w:start w:val="1"/>
+      <w:numFmt w:val="decimal"/>
+      <w:lvlText w:val="%1."/>
+      <w:lvlJc w:val="left"/>
+      <w:pPr>
+        <w:tabs>
+          <w:tab w:val="num" w:pos="720"/>
+        </w:tabs>
+        <w:ind w:left="720" w:hanging="360"/>
+      </w:pPr>
+    </w:lvl>
+    <w:lvl w:ilvl="1">
+      <w:start w:val="1"/>
+      <w:numFmt w:val="bullet"/>
+      <w:lvlText w:val="o"/>
+      <w:lvlJc w:val="left"/>
+      <w:pPr>
+        <w:tabs>
+          <w:tab w:val="num" w:pos="1440"/>
+        </w:tabs>
+        <w:ind w:left="1440" w:hanging="360"/>
+      </w:pPr>
+      <w:rPr>
+        <w:rFonts w:ascii="Courier New" w:hAnsi="Courier New" w:hint="default"/>
+        <w:sz w:val="20"/>
+      </w:rPr>
+    </w:lvl>
+    <w:lvl w:ilvl="2" w:tentative="1">
+      <w:start w:val="1"/>
+      <w:numFmt w:val="decimal"/>
+      <w:lvlText w:val="%3."/>
+      <w:lvlJc w:val="left"/>
+      <w:pPr>
+        <w:tabs>
+          <w:tab w:val="num" w:pos="2160"/>
+        </w:tabs>
+        <w:ind w:left="2160" w:hanging="360"/>
+      </w:pPr>
+    </w:lvl>
+    <w:lvl w:ilvl="3" w:tentative="1">
+      <w:start w:val="1"/>
+      <w:numFmt w:val="decimal"/>
+      <w:lvlText w:val="%4."/>
+      <w:lvlJc w:val="left"/>
+      <w:pPr>
+        <w:tabs>
+          <w:tab w:val="num" w:pos="2880"/>
+        </w:tabs>
+        <w:ind w:left="2880" w:hanging="360"/>
+      </w:pPr>
+    </w:lvl>
+    <w:lvl w:ilvl="4" w:tentative="1">
+      <w:start w:val="1"/>
+      <w:numFmt w:val="decimal"/>
+      <w:lvlText w:val="%5."/>
+      <w:lvlJc w:val="left"/>
+      <w:pPr>
+        <w:tabs>
+          <w:tab w:val="num" w:pos="3600"/>
+        </w:tabs>
+        <w:ind w:left="3600" w:hanging="360"/>
+      </w:pPr>
+    </w:lvl>
+    <w:lvl w:ilvl="5" w:tentative="1">
+      <w:start w:val="1"/>
+      <w:numFmt w:val="decimal"/>
+      <w:lvlText w:val="%6."/>
+      <w:lvlJc w:val="left"/>
+      <w:pPr>
+        <w:tabs>
+          <w:tab w:val="num" w:pos="4320"/>
+        </w:tabs>
+        <w:ind w:left="4320" w:hanging="360"/>
+      </w:pPr>
+    </w:lvl>
+    <w:lvl w:ilvl="6" w:tentative="1">
+      <w:start w:val="1"/>
+      <w:numFmt w:val="decimal"/>
+      <w:lvlText w:val="%7."/>
+      <w:lvlJc w:val="left"/>
+      <w:pPr>
+        <w:tabs>
+          <w:tab w:val="num" w:pos="5040"/>
+        </w:tabs>
+        <w:ind w:left="5040" w:hanging="360"/>
+      </w:pPr>
+    </w:lvl>
+    <w:lvl w:ilvl="7" w:tentative="1">
+      <w:start w:val="1"/>
+      <w:numFmt w:val="decimal"/>
+      <w:lvlText w:val="%8."/>
+      <w:lvlJc w:val="left"/>
+      <w:pPr>
+        <w:tabs>
+          <w:tab w:val="num" w:pos="5760"/>
+        </w:tabs>
+        <w:ind w:left="5760" w:hanging="360"/>
+      </w:pPr>
+    </w:lvl>
+    <w:lvl w:ilvl="8" w:tentative="1">
+      <w:start w:val="1"/>
+      <w:numFmt w:val="decimal"/>
+      <w:lvlText w:val="%9."/>
+      <w:lvlJc w:val="left"/>
+      <w:pPr>
+        <w:tabs>
+          <w:tab w:val="num" w:pos="6480"/>
+        </w:tabs>
+        <w:ind w:left="6480" w:hanging="360"/>
+      </w:pPr>
+    </w:lvl>
+  </w:abstractNum>
+  <w:abstractNum w:abstractNumId="8" w15:restartNumberingAfterBreak="0">
     <w:nsid w:val="50190D2D"/>
     <w:multiLevelType w:val="multilevel"/>
     <w:tmpl w:val="5F9A2432"/>
@@ -5256,7 +6071,7 @@
       </w:pPr>
     </w:lvl>
   </w:abstractNum>
-  <w:abstractNum w:abstractNumId="8" w15:restartNumberingAfterBreak="0">
+  <w:abstractNum w:abstractNumId="9" w15:restartNumberingAfterBreak="0">
     <w:nsid w:val="549516B6"/>
     <w:multiLevelType w:val="multilevel"/>
     <w:tmpl w:val="1468419C"/>
@@ -5369,7 +6184,7 @@
       </w:pPr>
     </w:lvl>
   </w:abstractNum>
-  <w:abstractNum w:abstractNumId="9" w15:restartNumberingAfterBreak="0">
+  <w:abstractNum w:abstractNumId="10" w15:restartNumberingAfterBreak="0">
     <w:nsid w:val="6ACE2E95"/>
     <w:multiLevelType w:val="multilevel"/>
     <w:tmpl w:val="B0DA2E82"/>
@@ -5489,10 +6304,10 @@
     <w:abstractNumId w:val="5"/>
   </w:num>
   <w:num w:numId="3" w16cid:durableId="92239507">
-    <w:abstractNumId w:val="8"/>
+    <w:abstractNumId w:val="9"/>
   </w:num>
   <w:num w:numId="4" w16cid:durableId="1419016235">
-    <w:abstractNumId w:val="9"/>
+    <w:abstractNumId w:val="10"/>
   </w:num>
   <w:num w:numId="5" w16cid:durableId="394278151">
     <w:abstractNumId w:val="0"/>
@@ -5507,10 +6322,13 @@
     <w:abstractNumId w:val="3"/>
   </w:num>
   <w:num w:numId="9" w16cid:durableId="856697168">
-    <w:abstractNumId w:val="7"/>
+    <w:abstractNumId w:val="8"/>
   </w:num>
   <w:num w:numId="10" w16cid:durableId="648751971">
     <w:abstractNumId w:val="6"/>
+  </w:num>
+  <w:num w:numId="11" w16cid:durableId="2137328846">
+    <w:abstractNumId w:val="7"/>
   </w:num>
 </w:numbering>
 </file>

</xml_diff>